<commit_message>
tweak(Sales): template pixel perfection
</commit_message>
<xml_diff>
--- a/tine20/Sales/Export/templates/sales_document_delivery.docx
+++ b/tine20/Sales/Export/templates/sales_document_delivery.docx
@@ -1885,7 +1885,7 @@
           <w:p>
             <w:pPr>
               <w:pStyle w:val="1247"/>
-              <w:jc w:val="center"/>
+              <w:jc w:val="right"/>
               <w:spacing w:before="57" w:beforeAutospacing="0" w:after="0" w:afterAutospacing="0" w:line="240" w:lineRule="auto"/>
               <w:widowControl w:val="off"/>
               <w:rPr>
@@ -2129,7 +2129,7 @@
           <w:p>
             <w:pPr>
               <w:pStyle w:val="1247"/>
-              <w:jc w:val="center"/>
+              <w:jc w:val="right"/>
               <w:spacing w:before="57" w:beforeAutospacing="0" w:after="0" w:afterAutospacing="0" w:line="240" w:lineRule="auto"/>
               <w:widowControl w:val="off"/>
               <w:rPr>
@@ -2195,23 +2195,8 @@
               <w:rPr>
                 <w:rFonts w:cs="Arial" w:eastAsia="Arial"/>
                 <w:sz w:val="20"/>
-                <w:lang w:val="en-US"/>
-              </w:rPr>
-            </w:r>
-            <w:r>
-              <w:rPr>
-                <w:rFonts w:cs="Arial" w:eastAsia="Arial"/>
-                <w:sz w:val="20"/>
               </w:rPr>
               <w:t xml:space="preserve">{{ record.unit }}</w:t>
-            </w:r>
-            <w:r/>
-            <w:r>
-              <w:rPr>
-                <w:rFonts w:cs="Arial" w:eastAsia="Arial"/>
-                <w:sz w:val="20"/>
-                <w:lang w:val="en-US"/>
-              </w:rPr>
             </w:r>
             <w:r>
               <w:rPr>

</xml_diff>